<commit_message>
update the author names
</commit_message>
<xml_diff>
--- a/代表性论文及检索列表1003v2.docx
+++ b/代表性论文及检索列表1003v2.docx
@@ -3200,15 +3200,9 @@
             <w:vAlign w:val="center"/>
           </w:tcPr>
           <w:p>
-            <w:pPr>
-              <w:pStyle w:val="a6"/>
-              <w:ind w:firstLineChars="0" w:firstLine="0"/>
-              <w:jc w:val="center"/>
-              <w:rPr>
-                <w:szCs w:val="24"/>
-                <w:highlight w:val="yellow"/>
-              </w:rPr>
-            </w:pPr>
+            <w:r>
+              <w:t>42</w:t>
+            </w:r>
           </w:p>
         </w:tc>
         <w:tc>
@@ -3217,29 +3211,8 @@
             <w:vAlign w:val="center"/>
           </w:tcPr>
           <w:p>
-            <w:pPr>
-              <w:pStyle w:val="a6"/>
-              <w:ind w:firstLineChars="0" w:firstLine="0"/>
-              <w:jc w:val="center"/>
-              <w:rPr>
-                <w:szCs w:val="24"/>
-                <w:highlight w:val="yellow"/>
-              </w:rPr>
-            </w:pPr>
-            <w:r>
-              <w:rPr>
-                <w:rFonts w:hint="eastAsia"/>
-                <w:szCs w:val="24"/>
-                <w:highlight w:val="yellow"/>
-              </w:rPr>
-              <w:t>2</w:t>
-            </w:r>
-            <w:r>
-              <w:rPr>
-                <w:szCs w:val="24"/>
-                <w:highlight w:val="yellow"/>
-              </w:rPr>
-              <w:t>1</w:t>
+            <w:r>
+              <w:t>34</w:t>
             </w:r>
           </w:p>
         </w:tc>

</xml_diff>